<commit_message>
Updating ER diagram and adding beginning status week 35
</commit_message>
<xml_diff>
--- a/DatabaseDesign/DatabaseManagementSystems/Suggestion miniproject.docx
+++ b/DatabaseDesign/DatabaseManagementSystems/Suggestion miniproject.docx
@@ -523,6 +523,12 @@
       <w:rPr>
         <w:lang w:val="en-US"/>
       </w:rPr>
+      <w:t xml:space="preserve"> suggestion</w:t>
+    </w:r>
+    <w:r>
+      <w:rPr>
+        <w:lang w:val="en-US"/>
+      </w:rPr>
       <w:tab/>
     </w:r>
     <w:r>
@@ -540,19 +546,23 @@
         <w:lang w:val="en-US"/>
       </w:rPr>
     </w:pPr>
-    <w:proofErr w:type="spellStart"/>
     <w:r>
       <w:rPr>
         <w:lang w:val="en-US"/>
       </w:rPr>
-      <w:t>Verson</w:t>
-    </w:r>
-    <w:proofErr w:type="spellEnd"/>
+      <w:t>Vers</w:t>
+    </w:r>
     <w:r>
       <w:rPr>
         <w:lang w:val="en-US"/>
       </w:rPr>
-      <w:t>: 1</w:t>
+      <w:t>i</w:t>
+    </w:r>
+    <w:r>
+      <w:rPr>
+        <w:lang w:val="en-US"/>
+      </w:rPr>
+      <w:t>on: 1</w:t>
     </w:r>
   </w:p>
 </w:hdr>
@@ -1293,7 +1303,7 @@
 </file>
 
 <file path=customXml/itemProps1.xml><?xml version="1.0" encoding="utf-8"?>
-<ds:datastoreItem xmlns:ds="http://schemas.openxmlformats.org/officeDocument/2006/customXml" ds:itemID="{B79836AD-D388-4B8D-9820-34095CAB2F57}">
+<ds:datastoreItem xmlns:ds="http://schemas.openxmlformats.org/officeDocument/2006/customXml" ds:itemID="{D2759E68-B39F-4076-8CEE-17C35E3FC8B6}">
   <ds:schemaRefs>
     <ds:schemaRef ds:uri="http://schemas.openxmlformats.org/officeDocument/2006/bibliography"/>
   </ds:schemaRefs>

</xml_diff>